<commit_message>
Cambios antes de empezar con backend
</commit_message>
<xml_diff>
--- a/Primer Proyecto - Instrucciones.docx
+++ b/Primer Proyecto - Instrucciones.docx
@@ -2,6 +2,46 @@
 <file path=word/document.xml><?xml version="1.0" encoding="utf-8"?>
 <w:document xmlns:wpc="http://schemas.microsoft.com/office/word/2010/wordprocessingCanvas" xmlns:cx="http://schemas.microsoft.com/office/drawing/2014/chartex" xmlns:cx1="http://schemas.microsoft.com/office/drawing/2015/9/8/chartex" xmlns:cx2="http://schemas.microsoft.com/office/drawing/2015/10/21/chartex" xmlns:cx3="http://schemas.microsoft.com/office/drawing/2016/5/9/chartex" xmlns:cx4="http://schemas.microsoft.com/office/drawing/2016/5/10/chartex" xmlns:cx5="http://schemas.microsoft.com/office/drawing/2016/5/11/chartex" xmlns:cx6="http://schemas.microsoft.com/office/drawing/2016/5/12/chartex" xmlns:cx7="http://schemas.microsoft.com/office/drawing/2016/5/13/chartex" xmlns:cx8="http://schemas.microsoft.com/office/drawing/2016/5/14/chartex" xmlns:mc="http://schemas.openxmlformats.org/markup-compatibility/2006" xmlns:aink="http://schemas.microsoft.com/office/drawing/2016/ink" xmlns:am3d="http://schemas.microsoft.com/office/drawing/2017/model3d" xmlns:o="urn:schemas-microsoft-com:office:office" xmlns:oel="http://schemas.microsoft.com/office/2019/extlst" xmlns:r="http://schemas.openxmlformats.org/officeDocument/2006/relationships" xmlns:m="http://schemas.openxmlformats.org/officeDocument/2006/math" xmlns:v="urn:schemas-microsoft-com:vml" xmlns:wp14="http://schemas.microsoft.com/office/word/2010/wordprocessingDrawing" xmlns:wp="http://schemas.openxmlformats.org/drawingml/2006/wordprocessingDrawing" xmlns:w10="urn:schemas-microsoft-com:office:word" xmlns:w="http://schemas.openxmlformats.org/wordprocessingml/2006/main" xmlns:w14="http://schemas.microsoft.com/office/word/2010/wordml" xmlns:w15="http://schemas.microsoft.com/office/word/2012/wordml" xmlns:w16cex="http://schemas.microsoft.com/office/word/2018/wordml/cex" xmlns:w16cid="http://schemas.microsoft.com/office/word/2016/wordml/cid" xmlns:w16="http://schemas.microsoft.com/office/word/2018/wordml" xmlns:w16du="http://schemas.microsoft.com/office/word/2023/wordml/word16du" xmlns:w16sdtdh="http://schemas.microsoft.com/office/word/2020/wordml/sdtdatahash" xmlns:w16sdtfl="http://schemas.microsoft.com/office/word/2024/wordml/sdtformatlock" xmlns:w16se="http://schemas.microsoft.com/office/word/2015/wordml/symex" xmlns:wpg="http://schemas.microsoft.com/office/word/2010/wordprocessingGroup" xmlns:wpi="http://schemas.microsoft.com/office/word/2010/wordprocessingInk" xmlns:wne="http://schemas.microsoft.com/office/word/2006/wordml" xmlns:wps="http://schemas.microsoft.com/office/word/2010/wordprocessingShape" mc:Ignorable="w14 w15 w16se w16cid w16 w16cex w16sdtdh w16sdtfl w16du wp14">
   <w:body>
+    <w:p>
+      <w:pPr>
+        <w:jc w:val="center"/>
+        <w:rPr>
+          <w:b/>
+          <w:bCs/>
+          <w:sz w:val="28"/>
+          <w:szCs w:val="28"/>
+        </w:rPr>
+      </w:pPr>
+      <w:r>
+        <w:rPr>
+          <w:b/>
+          <w:bCs/>
+          <w:sz w:val="28"/>
+          <w:szCs w:val="28"/>
+        </w:rPr>
+        <w:t>INSTRUCCIONES PRIMER PROYECTO</w:t>
+      </w:r>
+    </w:p>
+    <w:p>
+      <w:pPr>
+        <w:jc w:val="both"/>
+        <w:rPr>
+          <w:b/>
+          <w:bCs/>
+          <w:sz w:val="28"/>
+          <w:szCs w:val="28"/>
+        </w:rPr>
+      </w:pPr>
+      <w:r>
+        <w:rPr>
+          <w:b/>
+          <w:bCs/>
+          <w:sz w:val="28"/>
+          <w:szCs w:val="28"/>
+        </w:rPr>
+        <w:t>FRONTEND</w:t>
+      </w:r>
+    </w:p>
     <w:p>
       <w:pPr>
         <w:jc w:val="center"/>
@@ -72,7 +112,7 @@
                     <pic:cNvPicPr/>
                   </pic:nvPicPr>
                   <pic:blipFill rotWithShape="1">
-                    <a:blip r:embed="rId4"/>
+                    <a:blip r:embed="rId5"/>
                     <a:srcRect l="15169" t="31146" r="54257" b="15134"/>
                     <a:stretch/>
                   </pic:blipFill>
@@ -189,7 +229,7 @@
       </w:r>
     </w:p>
     <w:p>
-      <w:hyperlink r:id="rId5" w:history="1">
+      <w:hyperlink r:id="rId6" w:history="1">
         <w:r>
           <w:rPr>
             <w:rStyle w:val="Hipervnculo"/>
@@ -218,44 +258,245 @@
       </w:r>
     </w:p>
     <w:p>
-      <w:hyperlink r:id="rId6" w:history="1">
+      <w:hyperlink r:id="rId7" w:history="1">
         <w:r>
           <w:rPr>
             <w:rStyle w:val="Hipervnculo"/>
           </w:rPr>
-          <w:t>https://www.youtub</w:t>
+          <w:t>https://www.youtube.com/watch?v=rmty_WNvJvA</w:t>
         </w:r>
+      </w:hyperlink>
+    </w:p>
+    <w:p/>
+    <w:p>
+      <w:r>
+        <w:t>Docker-file</w:t>
+      </w:r>
+    </w:p>
+    <w:p>
+      <w:r>
+        <w:t>Docker-</w:t>
+      </w:r>
+      <w:proofErr w:type="spellStart"/>
+      <w:r>
+        <w:t>compose</w:t>
+      </w:r>
+      <w:proofErr w:type="spellEnd"/>
+    </w:p>
+    <w:p>
+      <w:r>
+        <w:br w:type="page"/>
+      </w:r>
+    </w:p>
+    <w:p>
+      <w:pPr>
+        <w:rPr>
+          <w:b/>
+          <w:bCs/>
+          <w:sz w:val="28"/>
+          <w:szCs w:val="28"/>
+        </w:rPr>
+      </w:pPr>
+      <w:r>
+        <w:rPr>
+          <w:b/>
+          <w:bCs/>
+          <w:sz w:val="28"/>
+          <w:szCs w:val="28"/>
+        </w:rPr>
+        <w:lastRenderedPageBreak/>
+        <w:t>BACKEND</w:t>
+      </w:r>
+    </w:p>
+    <w:p>
+      <w:r>
+        <w:rPr>
+          <w:b/>
+          <w:bCs/>
+        </w:rPr>
+        <w:t>Microservicios</w:t>
+      </w:r>
+      <w:r>
+        <w:t xml:space="preserve">: aplicaciones </w:t>
+      </w:r>
+      <w:proofErr w:type="spellStart"/>
+      <w:r>
+        <w:t>backend</w:t>
+      </w:r>
+      <w:proofErr w:type="spellEnd"/>
+      <w:r>
+        <w:t xml:space="preserve"> que no tienen parte gráfica. Por </w:t>
+      </w:r>
+      <w:r>
+        <w:t>ejemplo,</w:t>
+      </w:r>
+      <w:r>
+        <w:t xml:space="preserve"> la parte de autentificación de usuarios</w:t>
+      </w:r>
+      <w:r>
+        <w:t xml:space="preserve">. Varias aplicaciones </w:t>
+      </w:r>
+      <w:proofErr w:type="spellStart"/>
+      <w:r>
+        <w:t>front</w:t>
+      </w:r>
+      <w:proofErr w:type="spellEnd"/>
+      <w:r>
+        <w:t xml:space="preserve"> pueden tener un mismo microservicio.</w:t>
+      </w:r>
+    </w:p>
+    <w:p>
+      <w:r>
+        <w:t>Aplicaciones para comunicarse Front y Back: mediante los métodos http</w:t>
+      </w:r>
+    </w:p>
+    <w:p>
+      <w:pPr>
+        <w:jc w:val="center"/>
+      </w:pPr>
+      <w:r>
+        <w:rPr>
+          <w:noProof/>
+        </w:rPr>
+        <w:drawing>
+          <wp:inline distT="0" distB="0" distL="0" distR="0" wp14:anchorId="1DA25F82" wp14:editId="3E82BBD7">
+            <wp:extent cx="3362049" cy="1226820"/>
+            <wp:effectExtent l="0" t="0" r="0" b="0"/>
+            <wp:docPr id="1592388355" name="Imagen 1"/>
+            <wp:cNvGraphicFramePr>
+              <a:graphicFrameLocks xmlns:a="http://schemas.openxmlformats.org/drawingml/2006/main" noChangeAspect="1"/>
+            </wp:cNvGraphicFramePr>
+            <a:graphic xmlns:a="http://schemas.openxmlformats.org/drawingml/2006/main">
+              <a:graphicData uri="http://schemas.openxmlformats.org/drawingml/2006/picture">
+                <pic:pic xmlns:pic="http://schemas.openxmlformats.org/drawingml/2006/picture">
+                  <pic:nvPicPr>
+                    <pic:cNvPr id="1592388355" name=""/>
+                    <pic:cNvPicPr/>
+                  </pic:nvPicPr>
+                  <pic:blipFill rotWithShape="1">
+                    <a:blip r:embed="rId8"/>
+                    <a:srcRect l="6068" t="29097" r="43274" b="38043"/>
+                    <a:stretch>
+                      <a:fillRect/>
+                    </a:stretch>
+                  </pic:blipFill>
+                  <pic:spPr bwMode="auto">
+                    <a:xfrm>
+                      <a:off x="0" y="0"/>
+                      <a:ext cx="3366742" cy="1228532"/>
+                    </a:xfrm>
+                    <a:prstGeom prst="rect">
+                      <a:avLst/>
+                    </a:prstGeom>
+                    <a:ln>
+                      <a:noFill/>
+                    </a:ln>
+                    <a:extLst>
+                      <a:ext uri="{53640926-AAD7-44D8-BBD7-CCE9431645EC}">
+                        <a14:shadowObscured xmlns:a14="http://schemas.microsoft.com/office/drawing/2010/main"/>
+                      </a:ext>
+                    </a:extLst>
+                  </pic:spPr>
+                </pic:pic>
+              </a:graphicData>
+            </a:graphic>
+          </wp:inline>
+        </w:drawing>
+      </w:r>
+    </w:p>
+    <w:p>
+      <w:pPr>
+        <w:pBdr>
+          <w:bottom w:val="single" w:sz="6" w:space="1" w:color="auto"/>
+        </w:pBdr>
+      </w:pPr>
+      <w:r>
+        <w:t xml:space="preserve">Microservicios REST le dan la respuesta al </w:t>
+      </w:r>
+      <w:proofErr w:type="spellStart"/>
+      <w:r>
+        <w:t>front</w:t>
+      </w:r>
+      <w:proofErr w:type="spellEnd"/>
+      <w:r>
+        <w:t xml:space="preserve"> en objetos </w:t>
+      </w:r>
+      <w:proofErr w:type="spellStart"/>
+      <w:r>
+        <w:t>json</w:t>
+      </w:r>
+      <w:proofErr w:type="spellEnd"/>
+    </w:p>
+    <w:p>
+      <w:pPr>
+        <w:pBdr>
+          <w:bottom w:val="single" w:sz="6" w:space="1" w:color="auto"/>
+        </w:pBdr>
+      </w:pPr>
+    </w:p>
+    <w:p>
+      <w:hyperlink r:id="rId9" w:tgtFrame="_blank" w:history="1">
         <w:r>
           <w:rPr>
             <w:rStyle w:val="Hipervnculo"/>
           </w:rPr>
-          <w:t>e</w:t>
-        </w:r>
-        <w:r>
-          <w:rPr>
-            <w:rStyle w:val="Hipervnculo"/>
-          </w:rPr>
-          <w:t>.com/watch?v=rmty_WNvJvA</w:t>
+          <w:t>https://www.youtube.com/watch?v=yB4n_K7dZV8&amp;list=PLUofhDIg_38qm2oPOV-IRTTEKyrVBBaU7</w:t>
         </w:r>
       </w:hyperlink>
     </w:p>
+    <w:p>
+      <w:pPr>
+        <w:pBdr>
+          <w:bottom w:val="single" w:sz="6" w:space="1" w:color="auto"/>
+        </w:pBdr>
+      </w:pPr>
+    </w:p>
+    <w:p>
+      <w:r>
+        <w:t>Voy a tener que hacer un microservicio para autentificar usuarios. El microservicio tendrá la tabla usuarios con sus campos, habrá que hacer un método que reciba peticiones (</w:t>
+      </w:r>
+      <w:proofErr w:type="spellStart"/>
+      <w:r>
+        <w:t>get</w:t>
+      </w:r>
+      <w:proofErr w:type="spellEnd"/>
+      <w:r>
+        <w:t xml:space="preserve">), </w:t>
+      </w:r>
+      <w:r>
+        <w:t>haga una consulta, y dependiendo de si existe o no, de la respuesta.</w:t>
+      </w:r>
+    </w:p>
     <w:p/>
     <w:p>
-      <w:r>
-        <w:t>Docker-file</w:t>
-      </w:r>
-    </w:p>
-    <w:p>
-      <w:r>
-        <w:t>Docker-</w:t>
+      <w:pPr>
+        <w:pStyle w:val="Prrafodelista"/>
+        <w:numPr>
+          <w:ilvl w:val="0"/>
+          <w:numId w:val="2"/>
+        </w:numPr>
+      </w:pPr>
+      <w:r>
+        <w:t>VSC</w:t>
+      </w:r>
+    </w:p>
+    <w:p>
+      <w:pPr>
+        <w:pStyle w:val="Prrafodelista"/>
+        <w:numPr>
+          <w:ilvl w:val="0"/>
+          <w:numId w:val="2"/>
+        </w:numPr>
+      </w:pPr>
+      <w:r>
+        <w:t xml:space="preserve">MySQL </w:t>
       </w:r>
       <w:proofErr w:type="spellStart"/>
       <w:r>
-        <w:t>compose</w:t>
+        <w:t>workbench</w:t>
       </w:r>
       <w:proofErr w:type="spellEnd"/>
     </w:p>
-    <w:p/>
     <w:sectPr>
       <w:pgSz w:w="11906" w:h="16838"/>
       <w:pgMar w:top="1417" w:right="1701" w:bottom="1417" w:left="1701" w:header="708" w:footer="708" w:gutter="0"/>
@@ -264,6 +505,241 @@
     </w:sectPr>
   </w:body>
 </w:document>
+</file>
+
+<file path=word/numbering.xml><?xml version="1.0" encoding="utf-8"?>
+<w:numbering xmlns:wpc="http://schemas.microsoft.com/office/word/2010/wordprocessingCanvas" xmlns:cx="http://schemas.microsoft.com/office/drawing/2014/chartex" xmlns:cx1="http://schemas.microsoft.com/office/drawing/2015/9/8/chartex" xmlns:cx2="http://schemas.microsoft.com/office/drawing/2015/10/21/chartex" xmlns:cx3="http://schemas.microsoft.com/office/drawing/2016/5/9/chartex" xmlns:cx4="http://schemas.microsoft.com/office/drawing/2016/5/10/chartex" xmlns:cx5="http://schemas.microsoft.com/office/drawing/2016/5/11/chartex" xmlns:cx6="http://schemas.microsoft.com/office/drawing/2016/5/12/chartex" xmlns:cx7="http://schemas.microsoft.com/office/drawing/2016/5/13/chartex" xmlns:cx8="http://schemas.microsoft.com/office/drawing/2016/5/14/chartex" xmlns:mc="http://schemas.openxmlformats.org/markup-compatibility/2006" xmlns:aink="http://schemas.microsoft.com/office/drawing/2016/ink" xmlns:am3d="http://schemas.microsoft.com/office/drawing/2017/model3d" xmlns:o="urn:schemas-microsoft-com:office:office" xmlns:oel="http://schemas.microsoft.com/office/2019/extlst" xmlns:r="http://schemas.openxmlformats.org/officeDocument/2006/relationships" xmlns:m="http://schemas.openxmlformats.org/officeDocument/2006/math" xmlns:v="urn:schemas-microsoft-com:vml" xmlns:wp14="http://schemas.microsoft.com/office/word/2010/wordprocessingDrawing" xmlns:wp="http://schemas.openxmlformats.org/drawingml/2006/wordprocessingDrawing" xmlns:w10="urn:schemas-microsoft-com:office:word" xmlns:w="http://schemas.openxmlformats.org/wordprocessingml/2006/main" xmlns:w14="http://schemas.microsoft.com/office/word/2010/wordml" xmlns:w15="http://schemas.microsoft.com/office/word/2012/wordml" xmlns:w16cex="http://schemas.microsoft.com/office/word/2018/wordml/cex" xmlns:w16cid="http://schemas.microsoft.com/office/word/2016/wordml/cid" xmlns:w16="http://schemas.microsoft.com/office/word/2018/wordml" xmlns:w16du="http://schemas.microsoft.com/office/word/2023/wordml/word16du" xmlns:w16sdtdh="http://schemas.microsoft.com/office/word/2020/wordml/sdtdatahash" xmlns:w16sdtfl="http://schemas.microsoft.com/office/word/2024/wordml/sdtformatlock" xmlns:w16se="http://schemas.microsoft.com/office/word/2015/wordml/symex" xmlns:wpg="http://schemas.microsoft.com/office/word/2010/wordprocessingGroup" xmlns:wpi="http://schemas.microsoft.com/office/word/2010/wordprocessingInk" xmlns:wne="http://schemas.microsoft.com/office/word/2006/wordml" xmlns:wps="http://schemas.microsoft.com/office/word/2010/wordprocessingShape" mc:Ignorable="w14 w15 w16se w16cid w16 w16cex w16sdtdh w16sdtfl w16du wp14">
+  <w:abstractNum w:abstractNumId="0" w15:restartNumberingAfterBreak="0">
+    <w:nsid w:val="23C86014"/>
+    <w:multiLevelType w:val="hybridMultilevel"/>
+    <w:tmpl w:val="EEB88DFE"/>
+    <w:lvl w:ilvl="0" w:tplc="55C603BE">
+      <w:numFmt w:val="bullet"/>
+      <w:lvlText w:val=""/>
+      <w:lvlJc w:val="left"/>
+      <w:pPr>
+        <w:ind w:left="720" w:hanging="360"/>
+      </w:pPr>
+      <w:rPr>
+        <w:rFonts w:ascii="Wingdings" w:eastAsiaTheme="minorHAnsi" w:hAnsi="Wingdings" w:cstheme="minorBidi" w:hint="default"/>
+      </w:rPr>
+    </w:lvl>
+    <w:lvl w:ilvl="1" w:tplc="0C0A0003" w:tentative="1">
+      <w:start w:val="1"/>
+      <w:numFmt w:val="bullet"/>
+      <w:lvlText w:val="o"/>
+      <w:lvlJc w:val="left"/>
+      <w:pPr>
+        <w:ind w:left="1440" w:hanging="360"/>
+      </w:pPr>
+      <w:rPr>
+        <w:rFonts w:ascii="Courier New" w:hAnsi="Courier New" w:cs="Courier New" w:hint="default"/>
+      </w:rPr>
+    </w:lvl>
+    <w:lvl w:ilvl="2" w:tplc="0C0A0005" w:tentative="1">
+      <w:start w:val="1"/>
+      <w:numFmt w:val="bullet"/>
+      <w:lvlText w:val=""/>
+      <w:lvlJc w:val="left"/>
+      <w:pPr>
+        <w:ind w:left="2160" w:hanging="360"/>
+      </w:pPr>
+      <w:rPr>
+        <w:rFonts w:ascii="Wingdings" w:hAnsi="Wingdings" w:hint="default"/>
+      </w:rPr>
+    </w:lvl>
+    <w:lvl w:ilvl="3" w:tplc="0C0A0001" w:tentative="1">
+      <w:start w:val="1"/>
+      <w:numFmt w:val="bullet"/>
+      <w:lvlText w:val=""/>
+      <w:lvlJc w:val="left"/>
+      <w:pPr>
+        <w:ind w:left="2880" w:hanging="360"/>
+      </w:pPr>
+      <w:rPr>
+        <w:rFonts w:ascii="Symbol" w:hAnsi="Symbol" w:hint="default"/>
+      </w:rPr>
+    </w:lvl>
+    <w:lvl w:ilvl="4" w:tplc="0C0A0003" w:tentative="1">
+      <w:start w:val="1"/>
+      <w:numFmt w:val="bullet"/>
+      <w:lvlText w:val="o"/>
+      <w:lvlJc w:val="left"/>
+      <w:pPr>
+        <w:ind w:left="3600" w:hanging="360"/>
+      </w:pPr>
+      <w:rPr>
+        <w:rFonts w:ascii="Courier New" w:hAnsi="Courier New" w:cs="Courier New" w:hint="default"/>
+      </w:rPr>
+    </w:lvl>
+    <w:lvl w:ilvl="5" w:tplc="0C0A0005" w:tentative="1">
+      <w:start w:val="1"/>
+      <w:numFmt w:val="bullet"/>
+      <w:lvlText w:val=""/>
+      <w:lvlJc w:val="left"/>
+      <w:pPr>
+        <w:ind w:left="4320" w:hanging="360"/>
+      </w:pPr>
+      <w:rPr>
+        <w:rFonts w:ascii="Wingdings" w:hAnsi="Wingdings" w:hint="default"/>
+      </w:rPr>
+    </w:lvl>
+    <w:lvl w:ilvl="6" w:tplc="0C0A0001" w:tentative="1">
+      <w:start w:val="1"/>
+      <w:numFmt w:val="bullet"/>
+      <w:lvlText w:val=""/>
+      <w:lvlJc w:val="left"/>
+      <w:pPr>
+        <w:ind w:left="5040" w:hanging="360"/>
+      </w:pPr>
+      <w:rPr>
+        <w:rFonts w:ascii="Symbol" w:hAnsi="Symbol" w:hint="default"/>
+      </w:rPr>
+    </w:lvl>
+    <w:lvl w:ilvl="7" w:tplc="0C0A0003" w:tentative="1">
+      <w:start w:val="1"/>
+      <w:numFmt w:val="bullet"/>
+      <w:lvlText w:val="o"/>
+      <w:lvlJc w:val="left"/>
+      <w:pPr>
+        <w:ind w:left="5760" w:hanging="360"/>
+      </w:pPr>
+      <w:rPr>
+        <w:rFonts w:ascii="Courier New" w:hAnsi="Courier New" w:cs="Courier New" w:hint="default"/>
+      </w:rPr>
+    </w:lvl>
+    <w:lvl w:ilvl="8" w:tplc="0C0A0005" w:tentative="1">
+      <w:start w:val="1"/>
+      <w:numFmt w:val="bullet"/>
+      <w:lvlText w:val=""/>
+      <w:lvlJc w:val="left"/>
+      <w:pPr>
+        <w:ind w:left="6480" w:hanging="360"/>
+      </w:pPr>
+      <w:rPr>
+        <w:rFonts w:ascii="Wingdings" w:hAnsi="Wingdings" w:hint="default"/>
+      </w:rPr>
+    </w:lvl>
+  </w:abstractNum>
+  <w:abstractNum w:abstractNumId="1" w15:restartNumberingAfterBreak="0">
+    <w:nsid w:val="615F3C44"/>
+    <w:multiLevelType w:val="hybridMultilevel"/>
+    <w:tmpl w:val="846EF3D4"/>
+    <w:lvl w:ilvl="0" w:tplc="CABAF3B8">
+      <w:numFmt w:val="bullet"/>
+      <w:lvlText w:val=""/>
+      <w:lvlJc w:val="left"/>
+      <w:pPr>
+        <w:ind w:left="720" w:hanging="360"/>
+      </w:pPr>
+      <w:rPr>
+        <w:rFonts w:ascii="Wingdings" w:eastAsiaTheme="minorHAnsi" w:hAnsi="Wingdings" w:cstheme="minorBidi" w:hint="default"/>
+      </w:rPr>
+    </w:lvl>
+    <w:lvl w:ilvl="1" w:tplc="0C0A0003" w:tentative="1">
+      <w:start w:val="1"/>
+      <w:numFmt w:val="bullet"/>
+      <w:lvlText w:val="o"/>
+      <w:lvlJc w:val="left"/>
+      <w:pPr>
+        <w:ind w:left="1440" w:hanging="360"/>
+      </w:pPr>
+      <w:rPr>
+        <w:rFonts w:ascii="Courier New" w:hAnsi="Courier New" w:cs="Courier New" w:hint="default"/>
+      </w:rPr>
+    </w:lvl>
+    <w:lvl w:ilvl="2" w:tplc="0C0A0005" w:tentative="1">
+      <w:start w:val="1"/>
+      <w:numFmt w:val="bullet"/>
+      <w:lvlText w:val=""/>
+      <w:lvlJc w:val="left"/>
+      <w:pPr>
+        <w:ind w:left="2160" w:hanging="360"/>
+      </w:pPr>
+      <w:rPr>
+        <w:rFonts w:ascii="Wingdings" w:hAnsi="Wingdings" w:hint="default"/>
+      </w:rPr>
+    </w:lvl>
+    <w:lvl w:ilvl="3" w:tplc="0C0A0001" w:tentative="1">
+      <w:start w:val="1"/>
+      <w:numFmt w:val="bullet"/>
+      <w:lvlText w:val=""/>
+      <w:lvlJc w:val="left"/>
+      <w:pPr>
+        <w:ind w:left="2880" w:hanging="360"/>
+      </w:pPr>
+      <w:rPr>
+        <w:rFonts w:ascii="Symbol" w:hAnsi="Symbol" w:hint="default"/>
+      </w:rPr>
+    </w:lvl>
+    <w:lvl w:ilvl="4" w:tplc="0C0A0003" w:tentative="1">
+      <w:start w:val="1"/>
+      <w:numFmt w:val="bullet"/>
+      <w:lvlText w:val="o"/>
+      <w:lvlJc w:val="left"/>
+      <w:pPr>
+        <w:ind w:left="3600" w:hanging="360"/>
+      </w:pPr>
+      <w:rPr>
+        <w:rFonts w:ascii="Courier New" w:hAnsi="Courier New" w:cs="Courier New" w:hint="default"/>
+      </w:rPr>
+    </w:lvl>
+    <w:lvl w:ilvl="5" w:tplc="0C0A0005" w:tentative="1">
+      <w:start w:val="1"/>
+      <w:numFmt w:val="bullet"/>
+      <w:lvlText w:val=""/>
+      <w:lvlJc w:val="left"/>
+      <w:pPr>
+        <w:ind w:left="4320" w:hanging="360"/>
+      </w:pPr>
+      <w:rPr>
+        <w:rFonts w:ascii="Wingdings" w:hAnsi="Wingdings" w:hint="default"/>
+      </w:rPr>
+    </w:lvl>
+    <w:lvl w:ilvl="6" w:tplc="0C0A0001" w:tentative="1">
+      <w:start w:val="1"/>
+      <w:numFmt w:val="bullet"/>
+      <w:lvlText w:val=""/>
+      <w:lvlJc w:val="left"/>
+      <w:pPr>
+        <w:ind w:left="5040" w:hanging="360"/>
+      </w:pPr>
+      <w:rPr>
+        <w:rFonts w:ascii="Symbol" w:hAnsi="Symbol" w:hint="default"/>
+      </w:rPr>
+    </w:lvl>
+    <w:lvl w:ilvl="7" w:tplc="0C0A0003" w:tentative="1">
+      <w:start w:val="1"/>
+      <w:numFmt w:val="bullet"/>
+      <w:lvlText w:val="o"/>
+      <w:lvlJc w:val="left"/>
+      <w:pPr>
+        <w:ind w:left="5760" w:hanging="360"/>
+      </w:pPr>
+      <w:rPr>
+        <w:rFonts w:ascii="Courier New" w:hAnsi="Courier New" w:cs="Courier New" w:hint="default"/>
+      </w:rPr>
+    </w:lvl>
+    <w:lvl w:ilvl="8" w:tplc="0C0A0005" w:tentative="1">
+      <w:start w:val="1"/>
+      <w:numFmt w:val="bullet"/>
+      <w:lvlText w:val=""/>
+      <w:lvlJc w:val="left"/>
+      <w:pPr>
+        <w:ind w:left="6480" w:hanging="360"/>
+      </w:pPr>
+      <w:rPr>
+        <w:rFonts w:ascii="Wingdings" w:hAnsi="Wingdings" w:hint="default"/>
+      </w:rPr>
+    </w:lvl>
+  </w:abstractNum>
+  <w:num w:numId="1" w16cid:durableId="1130517523">
+    <w:abstractNumId w:val="0"/>
+  </w:num>
+  <w:num w:numId="2" w16cid:durableId="217329859">
+    <w:abstractNumId w:val="1"/>
+  </w:num>
+</w:numbering>
 </file>
 
 <file path=word/styles.xml><?xml version="1.0" encoding="utf-8"?>
@@ -869,7 +1345,6 @@
   <w:style w:type="character" w:default="1" w:styleId="Fuentedeprrafopredeter">
     <w:name w:val="Default Paragraph Font"/>
     <w:uiPriority w:val="1"/>
-    <w:semiHidden/>
     <w:unhideWhenUsed/>
   </w:style>
   <w:style w:type="table" w:default="1" w:styleId="Tablanormal">

</xml_diff>